<commit_message>
add functionality for sending file to the backend and example addBook.php file
</commit_message>
<xml_diff>
--- a/docs/IT-Library.docx
+++ b/docs/IT-Library.docx
@@ -2153,7 +2153,19 @@
               <w:rPr>
                 <w:rFonts w:ascii="Arial" w:eastAsia="Arial" w:hAnsi="Arial" w:cs="Arial"/>
               </w:rPr>
-              <w:t>Sends a POST request with the form data:</w:t>
+              <w:t>Sends a POST request</w:t>
+            </w:r>
+            <w:r>
+              <w:rPr>
+                <w:rFonts w:ascii="Arial" w:eastAsia="Arial" w:hAnsi="Arial" w:cs="Arial"/>
+              </w:rPr>
+              <w:t xml:space="preserve"> to “signup.php”</w:t>
+            </w:r>
+            <w:r>
+              <w:rPr>
+                <w:rFonts w:ascii="Arial" w:eastAsia="Arial" w:hAnsi="Arial" w:cs="Arial"/>
+              </w:rPr>
+              <w:t xml:space="preserve"> with the form data:</w:t>
             </w:r>
           </w:p>
           <w:p>
@@ -2285,7 +2297,19 @@
               <w:rPr>
                 <w:rFonts w:ascii="Arial" w:eastAsia="Arial" w:hAnsi="Arial" w:cs="Arial"/>
               </w:rPr>
-              <w:t>Sends a POST request with the form data:</w:t>
+              <w:t xml:space="preserve">Sends a POST request </w:t>
+            </w:r>
+            <w:r>
+              <w:rPr>
+                <w:rFonts w:ascii="Arial" w:eastAsia="Arial" w:hAnsi="Arial" w:cs="Arial"/>
+              </w:rPr>
+              <w:t xml:space="preserve">to “login.php” </w:t>
+            </w:r>
+            <w:r>
+              <w:rPr>
+                <w:rFonts w:ascii="Arial" w:eastAsia="Arial" w:hAnsi="Arial" w:cs="Arial"/>
+              </w:rPr>
+              <w:t>with the form data:</w:t>
             </w:r>
           </w:p>
           <w:p>
@@ -2399,6 +2423,33 @@
               <w:rPr>
                 <w:rFonts w:ascii="Arial" w:eastAsia="Arial" w:hAnsi="Arial" w:cs="Arial"/>
               </w:rPr>
+              <w:t xml:space="preserve">Presents a view allowing the user to </w:t>
+            </w:r>
+            <w:r>
+              <w:rPr>
+                <w:rFonts w:ascii="Arial" w:eastAsia="Arial" w:hAnsi="Arial" w:cs="Arial"/>
+              </w:rPr>
+              <w:t>browse books, papers and other users’ profiles</w:t>
+            </w:r>
+            <w:r>
+              <w:rPr>
+                <w:rFonts w:ascii="Arial" w:eastAsia="Arial" w:hAnsi="Arial" w:cs="Arial"/>
+              </w:rPr>
+              <w:t>.</w:t>
+            </w:r>
+          </w:p>
+          <w:p>
+            <w:pPr>
+              <w:spacing w:after="240" w:line="240" w:lineRule="auto"/>
+              <w:rPr>
+                <w:rFonts w:ascii="Arial" w:eastAsia="Arial" w:hAnsi="Arial" w:cs="Arial"/>
+              </w:rPr>
+            </w:pPr>
+            <w:r>
+              <w:rPr>
+                <w:rFonts w:ascii="Arial" w:eastAsia="Arial" w:hAnsi="Arial" w:cs="Arial"/>
+              </w:rPr>
+              <w:lastRenderedPageBreak/>
               <w:t>Send</w:t>
             </w:r>
             <w:r>
@@ -2411,7 +2462,19 @@
               <w:rPr>
                 <w:rFonts w:ascii="Arial" w:eastAsia="Arial" w:hAnsi="Arial" w:cs="Arial"/>
               </w:rPr>
-              <w:t xml:space="preserve"> a GET request to the backend with query parameters: </w:t>
+              <w:t xml:space="preserve"> a GET request to </w:t>
+            </w:r>
+            <w:r>
+              <w:rPr>
+                <w:rFonts w:ascii="Arial" w:eastAsia="Arial" w:hAnsi="Arial" w:cs="Arial"/>
+              </w:rPr>
+              <w:t>“root.php”</w:t>
+            </w:r>
+            <w:r>
+              <w:rPr>
+                <w:rFonts w:ascii="Arial" w:eastAsia="Arial" w:hAnsi="Arial" w:cs="Arial"/>
+              </w:rPr>
+              <w:t xml:space="preserve"> with query parameters: </w:t>
             </w:r>
           </w:p>
           <w:p>
@@ -2431,14 +2494,7 @@
               <w:rPr>
                 <w:rFonts w:ascii="Arial" w:eastAsia="Arial" w:hAnsi="Arial" w:cs="Arial"/>
               </w:rPr>
-              <w:t xml:space="preserve">authorExactMatch: Boolean, tags: string, </w:t>
-            </w:r>
-            <w:r>
-              <w:rPr>
-                <w:rFonts w:ascii="Arial" w:eastAsia="Arial" w:hAnsi="Arial" w:cs="Arial"/>
-              </w:rPr>
-              <w:lastRenderedPageBreak/>
-              <w:t>sortBy: [“author”, “title”, “date”], order: [“asc”, “desc”]</w:t>
+              <w:t>authorExactMatch: Boolean, tags: string, sortBy: [“author”, “title”, “date”], order: [“asc”, “desc”]</w:t>
             </w:r>
           </w:p>
         </w:tc>
@@ -2472,6 +2528,132 @@
               </w:rPr>
               <w:lastRenderedPageBreak/>
               <w:t>/library</w:t>
+            </w:r>
+          </w:p>
+        </w:tc>
+      </w:tr>
+      <w:tr>
+        <w:tc>
+          <w:tcPr>
+            <w:tcW w:w="2685" w:type="dxa"/>
+            <w:tcBorders>
+              <w:top w:val="single" w:sz="4" w:space="0" w:color="000000"/>
+              <w:left w:val="single" w:sz="4" w:space="0" w:color="000000"/>
+              <w:bottom w:val="single" w:sz="4" w:space="0" w:color="000000"/>
+            </w:tcBorders>
+            <w:shd w:val="clear" w:color="auto" w:fill="FDEADA"/>
+            <w:tcMar>
+              <w:top w:w="0" w:type="dxa"/>
+              <w:left w:w="108" w:type="dxa"/>
+              <w:bottom w:w="0" w:type="dxa"/>
+              <w:right w:w="108" w:type="dxa"/>
+            </w:tcMar>
+          </w:tcPr>
+          <w:p>
+            <w:pPr>
+              <w:numPr>
+                <w:ilvl w:val="1"/>
+                <w:numId w:val="1"/>
+              </w:numPr>
+              <w:ind w:left="450" w:hanging="450"/>
+              <w:rPr>
+                <w:rFonts w:ascii="Arial" w:eastAsia="Arial" w:hAnsi="Arial" w:cs="Arial"/>
+                <w:b/>
+              </w:rPr>
+            </w:pPr>
+            <w:r>
+              <w:rPr>
+                <w:rFonts w:ascii="Arial" w:eastAsia="Arial" w:hAnsi="Arial" w:cs="Arial"/>
+                <w:b/>
+              </w:rPr>
+              <w:t>Add collection</w:t>
+            </w:r>
+          </w:p>
+        </w:tc>
+        <w:tc>
+          <w:tcPr>
+            <w:tcW w:w="5010" w:type="dxa"/>
+            <w:tcBorders>
+              <w:top w:val="single" w:sz="4" w:space="0" w:color="000000"/>
+              <w:bottom w:val="single" w:sz="4" w:space="0" w:color="000000"/>
+            </w:tcBorders>
+            <w:tcMar>
+              <w:top w:w="0" w:type="dxa"/>
+              <w:left w:w="108" w:type="dxa"/>
+              <w:bottom w:w="0" w:type="dxa"/>
+              <w:right w:w="108" w:type="dxa"/>
+            </w:tcMar>
+          </w:tcPr>
+          <w:p>
+            <w:pPr>
+              <w:spacing w:after="240" w:line="240" w:lineRule="auto"/>
+              <w:rPr>
+                <w:rFonts w:ascii="Arial" w:eastAsia="Arial" w:hAnsi="Arial" w:cs="Arial"/>
+              </w:rPr>
+            </w:pPr>
+            <w:r>
+              <w:rPr>
+                <w:rFonts w:ascii="Arial" w:eastAsia="Arial" w:hAnsi="Arial" w:cs="Arial"/>
+              </w:rPr>
+              <w:t xml:space="preserve">Sends a POST request to </w:t>
+            </w:r>
+            <w:r>
+              <w:rPr>
+                <w:rFonts w:ascii="Arial" w:eastAsia="Arial" w:hAnsi="Arial" w:cs="Arial"/>
+              </w:rPr>
+              <w:t>“addBooks.php”</w:t>
+            </w:r>
+            <w:r>
+              <w:rPr>
+                <w:rFonts w:ascii="Arial" w:eastAsia="Arial" w:hAnsi="Arial" w:cs="Arial"/>
+              </w:rPr>
+              <w:t xml:space="preserve"> to add a collection of resources (books and papers). </w:t>
+            </w:r>
+          </w:p>
+          <w:p>
+            <w:pPr>
+              <w:spacing w:after="240" w:line="240" w:lineRule="auto"/>
+              <w:rPr>
+                <w:rFonts w:ascii="Arial" w:eastAsia="Arial" w:hAnsi="Arial" w:cs="Arial"/>
+              </w:rPr>
+            </w:pPr>
+            <w:r>
+              <w:rPr>
+                <w:rFonts w:ascii="Arial" w:eastAsia="Arial" w:hAnsi="Arial" w:cs="Arial"/>
+              </w:rPr>
+              <w:t>username: string, csv: CSV file</w:t>
+            </w:r>
+          </w:p>
+        </w:tc>
+        <w:tc>
+          <w:tcPr>
+            <w:tcW w:w="1770" w:type="dxa"/>
+            <w:tcBorders>
+              <w:top w:val="single" w:sz="4" w:space="0" w:color="000000"/>
+              <w:bottom w:val="single" w:sz="4" w:space="0" w:color="000000"/>
+              <w:right w:val="single" w:sz="4" w:space="0" w:color="000000"/>
+            </w:tcBorders>
+            <w:tcMar>
+              <w:top w:w="0" w:type="dxa"/>
+              <w:left w:w="108" w:type="dxa"/>
+              <w:bottom w:w="0" w:type="dxa"/>
+              <w:right w:w="108" w:type="dxa"/>
+            </w:tcMar>
+          </w:tcPr>
+          <w:p>
+            <w:pPr>
+              <w:spacing w:after="240" w:line="240" w:lineRule="auto"/>
+              <w:rPr>
+                <w:rFonts w:ascii="Arial" w:eastAsia="Arial" w:hAnsi="Arial" w:cs="Arial"/>
+                <w:i/>
+              </w:rPr>
+            </w:pPr>
+            <w:r>
+              <w:rPr>
+                <w:rFonts w:ascii="Arial" w:eastAsia="Arial" w:hAnsi="Arial" w:cs="Arial"/>
+                <w:i/>
+              </w:rPr>
+              <w:t>/addBooks</w:t>
             </w:r>
           </w:p>
         </w:tc>

</xml_diff>

<commit_message>
updated doc from backend perspective
</commit_message>
<xml_diff>
--- a/docs/IT-Library.docx
+++ b/docs/IT-Library.docx
@@ -3646,14 +3646,14 @@
               <w:rPr>
                 <w:rFonts w:ascii="Arial" w:eastAsia="Arial" w:hAnsi="Arial" w:cs="Arial"/>
               </w:rPr>
-              <w:t>result:</w:t>
+              <w:t>success:</w:t>
             </w:r>
             <w:proofErr w:type="gramEnd"/>
             <w:r>
               <w:rPr>
                 <w:rFonts w:ascii="Arial" w:eastAsia="Arial" w:hAnsi="Arial" w:cs="Arial"/>
               </w:rPr>
-              <w:t>success</w:t>
+              <w:t>true</w:t>
             </w:r>
             <w:proofErr w:type="spellEnd"/>
             <w:r>
@@ -3683,22 +3683,14 @@
               </w:rPr>
               <w:t>{</w:t>
             </w:r>
-            <w:proofErr w:type="spellStart"/>
-            <w:r>
-              <w:rPr>
-                <w:rFonts w:ascii="Arial" w:eastAsia="Arial" w:hAnsi="Arial" w:cs="Arial"/>
-              </w:rPr>
-              <w:t>result</w:t>
-            </w:r>
-            <w:proofErr w:type="gramStart"/>
-            <w:r>
-              <w:rPr>
-                <w:rFonts w:ascii="Arial" w:eastAsia="Arial" w:hAnsi="Arial" w:cs="Arial"/>
-              </w:rPr>
-              <w:t>:fail</w:t>
-            </w:r>
-            <w:proofErr w:type="spellEnd"/>
-            <w:proofErr w:type="gramEnd"/>
+            <w:r>
+              <w:rPr>
+                <w:rFonts w:ascii="Arial" w:eastAsia="Arial" w:hAnsi="Arial" w:cs="Arial"/>
+              </w:rPr>
+              <w:t>success:false</w:t>
+            </w:r>
+            <w:bookmarkStart w:id="4" w:name="_GoBack"/>
+            <w:bookmarkEnd w:id="4"/>
             <w:r>
               <w:rPr>
                 <w:rFonts w:ascii="Arial" w:eastAsia="Arial" w:hAnsi="Arial" w:cs="Arial"/>
@@ -3849,8 +3841,6 @@
                 <w:b/>
               </w:rPr>
             </w:pPr>
-            <w:bookmarkStart w:id="4" w:name="_GoBack"/>
-            <w:bookmarkEnd w:id="4"/>
           </w:p>
         </w:tc>
         <w:tc>
@@ -4089,7 +4079,7 @@
       <w:rPr>
         <w:noProof/>
       </w:rPr>
-      <w:t>4</w:t>
+      <w:t>3</w:t>
     </w:r>
     <w:r>
       <w:fldChar w:fldCharType="end"/>
@@ -5775,7 +5765,7 @@
   <a:extraClrSchemeLst/>
   <a:extLst>
     <a:ext uri="{05A4C25C-085E-4340-85A3-A5531E510DB2}">
-      <thm15:themeFamily xmlns:thm15="http://schemas.microsoft.com/office/thememl/2012/main" xmlns="" name="Office Theme" id="{62F939B6-93AF-4DB8-9C6B-D6C7DFDC589F}" vid="{4A3C46E8-61CC-4603-A589-7422A47A8E4A}"/>
+      <thm15:themeFamily xmlns="" xmlns:thm15="http://schemas.microsoft.com/office/thememl/2012/main" name="Office Theme" id="{62F939B6-93AF-4DB8-9C6B-D6C7DFDC589F}" vid="{4A3C46E8-61CC-4603-A589-7422A47A8E4A}"/>
     </a:ext>
   </a:extLst>
 </a:theme>
@@ -5786,7 +5776,7 @@
 </file>
 
 <file path=customXml/itemProps1.xml><?xml version="1.0" encoding="utf-8"?>
-<ds:datastoreItem xmlns:ds="http://schemas.openxmlformats.org/officeDocument/2006/customXml" ds:itemID="{08498E77-2E67-4CC8-B354-AB803FC6CA1A}">
+<ds:datastoreItem xmlns:ds="http://schemas.openxmlformats.org/officeDocument/2006/customXml" ds:itemID="{06D322F6-D59A-4357-BE49-330EBB5ACAF9}">
   <ds:schemaRefs>
     <ds:schemaRef ds:uri="http://schemas.openxmlformats.org/officeDocument/2006/bibliography"/>
   </ds:schemaRefs>

</xml_diff>

<commit_message>
documentation has been updated for backend perspective
</commit_message>
<xml_diff>
--- a/docs/IT-Library.docx
+++ b/docs/IT-Library.docx
@@ -3683,14 +3683,14 @@
               </w:rPr>
               <w:t>{</w:t>
             </w:r>
+            <w:proofErr w:type="spellStart"/>
             <w:r>
               <w:rPr>
                 <w:rFonts w:ascii="Arial" w:eastAsia="Arial" w:hAnsi="Arial" w:cs="Arial"/>
               </w:rPr>
               <w:t>success:false</w:t>
             </w:r>
-            <w:bookmarkStart w:id="4" w:name="_GoBack"/>
-            <w:bookmarkEnd w:id="4"/>
+            <w:proofErr w:type="spellEnd"/>
             <w:r>
               <w:rPr>
                 <w:rFonts w:ascii="Arial" w:eastAsia="Arial" w:hAnsi="Arial" w:cs="Arial"/>
@@ -3842,6 +3842,37 @@
               </w:rPr>
             </w:pPr>
           </w:p>
+          <w:p>
+            <w:pPr>
+              <w:rPr>
+                <w:rFonts w:ascii="Arial" w:eastAsia="Arial" w:hAnsi="Arial" w:cs="Arial"/>
+                <w:b/>
+              </w:rPr>
+            </w:pPr>
+          </w:p>
+          <w:p>
+            <w:pPr>
+              <w:rPr>
+                <w:rFonts w:ascii="Arial" w:eastAsia="Arial" w:hAnsi="Arial" w:cs="Arial"/>
+                <w:b/>
+              </w:rPr>
+            </w:pPr>
+          </w:p>
+          <w:p>
+            <w:pPr>
+              <w:rPr>
+                <w:rFonts w:ascii="Arial" w:eastAsia="Arial" w:hAnsi="Arial" w:cs="Arial"/>
+                <w:b/>
+              </w:rPr>
+            </w:pPr>
+            <w:r>
+              <w:rPr>
+                <w:rFonts w:ascii="Arial" w:eastAsia="Arial" w:hAnsi="Arial" w:cs="Arial"/>
+                <w:b/>
+              </w:rPr>
+              <w:t>4.5 Sign up</w:t>
+            </w:r>
+          </w:p>
         </w:tc>
         <w:tc>
           <w:tcPr>
@@ -3895,6 +3926,99 @@
                 <w:rFonts w:ascii="Arial" w:eastAsia="Arial" w:hAnsi="Arial" w:cs="Arial"/>
               </w:rPr>
             </w:pPr>
+          </w:p>
+          <w:p>
+            <w:pPr>
+              <w:rPr>
+                <w:rFonts w:ascii="Arial" w:eastAsia="Arial" w:hAnsi="Arial" w:cs="Arial"/>
+              </w:rPr>
+            </w:pPr>
+            <w:r>
+              <w:rPr>
+                <w:rFonts w:ascii="Arial" w:eastAsia="Arial" w:hAnsi="Arial" w:cs="Arial"/>
+              </w:rPr>
+              <w:t xml:space="preserve">POST a </w:t>
+            </w:r>
+            <w:proofErr w:type="spellStart"/>
+            <w:r>
+              <w:rPr>
+                <w:rFonts w:ascii="Arial" w:eastAsia="Arial" w:hAnsi="Arial" w:cs="Arial"/>
+              </w:rPr>
+              <w:t>singup</w:t>
+            </w:r>
+            <w:proofErr w:type="spellEnd"/>
+            <w:r>
+              <w:rPr>
+                <w:rFonts w:ascii="Arial" w:eastAsia="Arial" w:hAnsi="Arial" w:cs="Arial"/>
+              </w:rPr>
+              <w:t xml:space="preserve"> request with all the data in the field – VALIDATED (the passwords are same) and backend will validate if such username is free and if it is, then registration is done with returning :</w:t>
+            </w:r>
+          </w:p>
+          <w:p>
+            <w:pPr>
+              <w:pStyle w:val="ListParagraph"/>
+              <w:numPr>
+                <w:ilvl w:val="0"/>
+                <w:numId w:val="3"/>
+              </w:numPr>
+              <w:rPr>
+                <w:rFonts w:ascii="Arial" w:eastAsia="Arial" w:hAnsi="Arial" w:cs="Arial"/>
+              </w:rPr>
+            </w:pPr>
+            <w:r>
+              <w:rPr>
+                <w:rFonts w:ascii="Arial" w:eastAsia="Arial" w:hAnsi="Arial" w:cs="Arial"/>
+              </w:rPr>
+              <w:t>If everything is fine then {</w:t>
+            </w:r>
+            <w:proofErr w:type="spellStart"/>
+            <w:r>
+              <w:rPr>
+                <w:rFonts w:ascii="Arial" w:eastAsia="Arial" w:hAnsi="Arial" w:cs="Arial"/>
+              </w:rPr>
+              <w:t>success:true</w:t>
+            </w:r>
+            <w:proofErr w:type="spellEnd"/>
+            <w:r>
+              <w:rPr>
+                <w:rFonts w:ascii="Arial" w:eastAsia="Arial" w:hAnsi="Arial" w:cs="Arial"/>
+              </w:rPr>
+              <w:t>}</w:t>
+            </w:r>
+          </w:p>
+          <w:p>
+            <w:pPr>
+              <w:pStyle w:val="ListParagraph"/>
+              <w:numPr>
+                <w:ilvl w:val="0"/>
+                <w:numId w:val="3"/>
+              </w:numPr>
+              <w:rPr>
+                <w:rFonts w:ascii="Arial" w:eastAsia="Arial" w:hAnsi="Arial" w:cs="Arial"/>
+              </w:rPr>
+            </w:pPr>
+            <w:r>
+              <w:rPr>
+                <w:rFonts w:ascii="Arial" w:eastAsia="Arial" w:hAnsi="Arial" w:cs="Arial"/>
+              </w:rPr>
+              <w:t>If username is taken then {</w:t>
+            </w:r>
+            <w:proofErr w:type="spellStart"/>
+            <w:r>
+              <w:rPr>
+                <w:rFonts w:ascii="Arial" w:eastAsia="Arial" w:hAnsi="Arial" w:cs="Arial"/>
+              </w:rPr>
+              <w:t>success:false,message:’simple</w:t>
+            </w:r>
+            <w:proofErr w:type="spellEnd"/>
+            <w:r>
+              <w:rPr>
+                <w:rFonts w:ascii="Arial" w:eastAsia="Arial" w:hAnsi="Arial" w:cs="Arial"/>
+              </w:rPr>
+              <w:t xml:space="preserve"> error message’}</w:t>
+            </w:r>
+            <w:bookmarkStart w:id="4" w:name="_GoBack"/>
+            <w:bookmarkEnd w:id="4"/>
           </w:p>
         </w:tc>
         <w:tc>
@@ -4079,7 +4203,7 @@
       <w:rPr>
         <w:noProof/>
       </w:rPr>
-      <w:t>3</w:t>
+      <w:t>4</w:t>
     </w:r>
     <w:r>
       <w:fldChar w:fldCharType="end"/>
@@ -5765,7 +5889,7 @@
   <a:extraClrSchemeLst/>
   <a:extLst>
     <a:ext uri="{05A4C25C-085E-4340-85A3-A5531E510DB2}">
-      <thm15:themeFamily xmlns="" xmlns:thm15="http://schemas.microsoft.com/office/thememl/2012/main" name="Office Theme" id="{62F939B6-93AF-4DB8-9C6B-D6C7DFDC589F}" vid="{4A3C46E8-61CC-4603-A589-7422A47A8E4A}"/>
+      <thm15:themeFamily xmlns:thm15="http://schemas.microsoft.com/office/thememl/2012/main" xmlns="" name="Office Theme" id="{62F939B6-93AF-4DB8-9C6B-D6C7DFDC589F}" vid="{4A3C46E8-61CC-4603-A589-7422A47A8E4A}"/>
     </a:ext>
   </a:extLst>
 </a:theme>
@@ -5776,7 +5900,7 @@
 </file>
 
 <file path=customXml/itemProps1.xml><?xml version="1.0" encoding="utf-8"?>
-<ds:datastoreItem xmlns:ds="http://schemas.openxmlformats.org/officeDocument/2006/customXml" ds:itemID="{06D322F6-D59A-4357-BE49-330EBB5ACAF9}">
+<ds:datastoreItem xmlns:ds="http://schemas.openxmlformats.org/officeDocument/2006/customXml" ds:itemID="{D97F6A77-F238-4CB4-9E80-DD1066FC98A0}">
   <ds:schemaRefs>
     <ds:schemaRef ds:uri="http://schemas.openxmlformats.org/officeDocument/2006/bibliography"/>
   </ds:schemaRefs>

</xml_diff>